<commit_message>
suggestion for the first three chapters
</commit_message>
<xml_diff>
--- a/V103_biegung_elastischer_staebe/Theorie_für_word.docx
+++ b/V103_biegung_elastischer_staebe/Theorie_für_word.docx
@@ -41,7 +41,7 @@
         <w:rPr>
           <w:rtl w:val="0"/>
         </w:rPr>
-        <w:t xml:space="preserve">tsmodul von Metallen und Legierungen auf zwei verschiedene Arten bestimmt werden. </w:t>
+        <w:t xml:space="preserve">tsmodul von verschiedenen Metallen und Legierungen auf zwei verschiedene Arten bestimmt werden. </w:t>
       </w:r>
       <w:r>
         <w:br w:type="textWrapping"/>
@@ -79,31 +79,19 @@
         <w:rPr>
           <w:rtl w:val="0"/>
         </w:rPr>
-        <w:t>tsmodul ist eine Stoffspezifische Materialkonstante, die angibt, wie sehr sich ein Material unter Einfluss einer Spannung ausdehnt. Dieser meist lineare Zusammenhang l</w:t>
-      </w:r>
-      <w:r>
-        <w:rPr>
-          <w:rtl w:val="0"/>
-        </w:rPr>
-        <w:t>ä</w:t>
-      </w:r>
-      <w:r>
-        <w:rPr>
-          <w:rtl w:val="0"/>
-        </w:rPr>
-        <w:t xml:space="preserve">sst sich </w:t>
-      </w:r>
-      <w:r>
-        <w:rPr>
-          <w:rtl w:val="0"/>
-        </w:rPr>
-        <w:t>ü</w:t>
-      </w:r>
-      <w:r>
-        <w:rPr>
-          <w:rtl w:val="0"/>
-        </w:rPr>
-        <w:t>ber das hooksche gesetz</w:t>
+        <w:t xml:space="preserve">tsmodul ist eine Stoffspezifische Materialkonstante, die angibt, wie sehr sich ein Material unter Einfluss einer Spannung deformiert. </w:t>
+      </w:r>
+    </w:p>
+    <w:p>
+      <w:pPr>
+        <w:pStyle w:val="Text"/>
+        <w:bidi w:val="0"/>
+      </w:pPr>
+      <w:r>
+        <w:rPr>
+          <w:rtl w:val="0"/>
+        </w:rPr>
+        <w:t>Den einfachsten Fall beschreibt hierbei das Hooksche Gesetz</w:t>
       </w:r>
       <w:r>
         <w:rPr>
@@ -130,7 +118,43 @@
         <w:rPr>
           <w:rtl w:val="0"/>
         </w:rPr>
-        <w:t>beschreiben. Hierbei ist E der Elastizit</w:t>
+        <w:t>Dieses beschreibt einen linearen Zusammenhang zwischen einer angreifenden Normalspannung (senkrecht zur Oberfl</w:t>
+      </w:r>
+      <w:r>
+        <w:rPr>
+          <w:rtl w:val="0"/>
+        </w:rPr>
+        <w:t>ä</w:t>
+      </w:r>
+      <w:r>
+        <w:rPr>
+          <w:rtl w:val="0"/>
+        </w:rPr>
+        <w:t>che des Probek</w:t>
+      </w:r>
+      <w:r>
+        <w:rPr>
+          <w:rtl w:val="0"/>
+        </w:rPr>
+        <w:t>ö</w:t>
+      </w:r>
+      <w:r>
+        <w:rPr>
+          <w:rtl w:val="0"/>
+        </w:rPr>
+        <w:t>rpers) und der Deformation des K</w:t>
+      </w:r>
+      <w:r>
+        <w:rPr>
+          <w:rtl w:val="0"/>
+        </w:rPr>
+        <w:t>ö</w:t>
+      </w:r>
+      <w:r>
+        <w:rPr>
+          <w:rtl w:val="0"/>
+        </w:rPr>
+        <w:t>rpers. Hierbei ist E der Elastizit</w:t>
       </w:r>
       <w:r>
         <w:rPr>
@@ -190,7 +214,19 @@
         <w:rPr>
           <w:rtl w:val="0"/>
         </w:rPr>
-        <w:t>rpers, und SIGMA die Angreifende Normalspannung. Da es experimentell jedoch schwer ist, die Deformation des Probek</w:t>
+        <w:t xml:space="preserve">rpers, und SIGMA die Angreifende Normalspannung. </w:t>
+      </w:r>
+    </w:p>
+    <w:p>
+      <w:pPr>
+        <w:pStyle w:val="Text"/>
+        <w:bidi w:val="0"/>
+      </w:pPr>
+      <w:r>
+        <w:rPr>
+          <w:rtl w:val="0"/>
+        </w:rPr>
+        <w:t>Da es experimentell jedoch schwierig ist, die Deformation des Probek</w:t>
       </w:r>
       <w:r>
         <w:rPr>
@@ -624,6 +660,24 @@
         <w:pStyle w:val="Text"/>
         <w:bidi w:val="0"/>
       </w:pPr>
+    </w:p>
+    <w:p>
+      <w:pPr>
+        <w:pStyle w:val="Text"/>
+        <w:bidi w:val="0"/>
+      </w:pPr>
+    </w:p>
+    <w:p>
+      <w:pPr>
+        <w:pStyle w:val="Text"/>
+        <w:bidi w:val="0"/>
+      </w:pPr>
+    </w:p>
+    <w:p>
+      <w:pPr>
+        <w:pStyle w:val="Text"/>
+        <w:bidi w:val="0"/>
+      </w:pPr>
       <w:r>
         <w:rPr>
           <w:rtl w:val="0"/>
@@ -694,7 +748,19 @@
         <w:rPr>
           <w:rtl w:val="0"/>
         </w:rPr>
-        <w:t>r einen Stab mir rundem und einem Stab mit eckigem Querschnitt bei einseitiger Einspannung bestimmt werden.</w:t>
+        <w:t xml:space="preserve">r einen Stab mit rundem und einem Stab mit eckigem Querschnitt </w:t>
+      </w:r>
+      <w:r>
+        <w:rPr>
+          <w:rtl w:val="0"/>
+        </w:rPr>
+        <w:t>ü</w:t>
+      </w:r>
+      <w:r>
+        <w:rPr>
+          <w:rtl w:val="0"/>
+        </w:rPr>
+        <w:t>ber die Biegung bei einseitiger Einspannung bestimmt werden.</w:t>
       </w:r>
     </w:p>
     <w:p>
@@ -748,19 +814,19 @@
         <w:rPr>
           <w:rtl w:val="0"/>
         </w:rPr>
-        <w:t>nge des Stabes vom Einspannpunkt aus gemessen. Daraufhin muss zu</w:t>
-      </w:r>
-      <w:r>
-        <w:rPr>
-          <w:rtl w:val="0"/>
-        </w:rPr>
-        <w:t>ä</w:t>
-      </w:r>
-      <w:r>
-        <w:rPr>
-          <w:rtl w:val="0"/>
-        </w:rPr>
-        <w:t>nachst mit einer auf der Apparatur verschiebbaren Messuhr die Auslenkung D0(x) des Stabes ohne angeh</w:t>
+        <w:t>nge des Stabes vom Einspannpunkt aus gemessen. Daraufhin muss zun</w:t>
+      </w:r>
+      <w:r>
+        <w:rPr>
+          <w:rtl w:val="0"/>
+        </w:rPr>
+        <w:t>ä</w:t>
+      </w:r>
+      <w:r>
+        <w:rPr>
+          <w:rtl w:val="0"/>
+        </w:rPr>
+        <w:t>chst mit einer auf der Apparatur verschiebbaren Messuhr die Auslenkung D0(x) des Stabes ohne angeh</w:t>
       </w:r>
       <w:r>
         <w:rPr>
@@ -924,7 +990,7 @@
         <w:rPr>
           <w:rtl w:val="0"/>
         </w:rPr>
-        <w:t>tsmodul bei beidseitiger Auflage bestimmt werden. Der Stab wird nun an beiden Seiten in die Apparatur eingespannt und nach Durchf</w:t>
+        <w:t xml:space="preserve">tsmodul </w:t>
       </w:r>
       <w:r>
         <w:rPr>
@@ -936,6 +1002,18 @@
         <w:rPr>
           <w:rtl w:val="0"/>
         </w:rPr>
+        <w:t>ber die Biegung bei beidseitiger Auflage bestimmt werden. Der Stab wird nun an beiden Seiten in die Apparatur eingespannt und nach Durchf</w:t>
+      </w:r>
+      <w:r>
+        <w:rPr>
+          <w:rtl w:val="0"/>
+        </w:rPr>
+        <w:t>ü</w:t>
+      </w:r>
+      <w:r>
+        <w:rPr>
+          <w:rtl w:val="0"/>
+        </w:rPr>
         <w:t>hrung der Nullmessung wird ein Gewicht in die Mitte des Stabes angeh</w:t>
       </w:r>
       <w:r>
@@ -948,7 +1026,19 @@
         <w:rPr>
           <w:rtl w:val="0"/>
         </w:rPr>
-        <w:t>ngt. Daraufhin wird erneut gemessen.</w:t>
+        <w:t>ngt. Daraufhin wird erneut gemessen. Hier ergibt sich der gleiche Zusammenhang f</w:t>
+      </w:r>
+      <w:r>
+        <w:rPr>
+          <w:rtl w:val="0"/>
+        </w:rPr>
+        <w:t>ü</w:t>
+      </w:r>
+      <w:r>
+        <w:rPr>
+          <w:rtl w:val="0"/>
+        </w:rPr>
+        <w:t xml:space="preserve">r die Biegung des Stabes. </w:t>
       </w:r>
     </w:p>
     <w:p>
@@ -990,7 +1080,7 @@
         <w:rPr>
           <w:rtl w:val="0"/>
         </w:rPr>
-        <w:t>bandes und einer Schiebliehre bestimmt.</w:t>
+        <w:t>bandes und einer Schieblehre bestimmt.</w:t>
       </w:r>
       <w:r>
         <w:br w:type="textWrapping"/>

</xml_diff>